<commit_message>
Cahcnged n to double in atlag
</commit_message>
<xml_diff>
--- a/ProgAlap/Code/Beadando/bea_komplx_BeneZakarias_vs/bea_komplx.docx
+++ b/ProgAlap/Code/Beadando/bea_komplx_BeneZakarias_vs/bea_komplx.docx
@@ -7850,7 +7850,13 @@
         <w:pStyle w:val="Szf6vegtf6rzs"/>
       </w:pPr>
       <w:r>
-        <w:t xml:space="preserve">        static int Atlag(List&lt;int&gt; napok) {</w:t>
+        <w:t xml:space="preserve">        static </w:t>
+      </w:r>
+      <w:r>
+        <w:t>double</w:t>
+      </w:r>
+      <w:r>
+        <w:t xml:space="preserve"> Atlag(List&lt;int&gt; napok) {</w:t>
       </w:r>
     </w:p>
     <w:p>
@@ -7916,7 +7922,13 @@
         <w:pStyle w:val="Szf6vegtf6rzs"/>
       </w:pPr>
       <w:r>
-        <w:t xml:space="preserve">            return s / napok.Count;</w:t>
+        <w:t xml:space="preserve">            return </w:t>
+      </w:r>
+      <w:r>
+        <w:t xml:space="preserve">(double) </w:t>
+      </w:r>
+      <w:r>
+        <w:t>s / napok.Count;</w:t>
       </w:r>
     </w:p>
     <w:p>

</xml_diff>